<commit_message>
Corrected Research Question 3 and Heat Map for correct analysis.
</commit_message>
<xml_diff>
--- a/retention.docx
+++ b/retention.docx
@@ -47,7 +47,7 @@
         <w:pStyle w:val="Date"/>
       </w:pPr>
       <w:r>
-        <w:t xml:space="preserve">2025-05-27</w:t>
+        <w:t xml:space="preserve">2025-06-04</w:t>
       </w:r>
     </w:p>
     <w:sdt>
@@ -3314,7 +3314,7 @@
         </w:drawing>
       </w:r>
     </w:p>
-    <w:bookmarkStart w:id="62" w:name="research-question-analyses"/>
+    <w:bookmarkStart w:id="65" w:name="research-question-analyses"/>
     <w:p>
       <w:pPr>
         <w:pStyle w:val="Heading3"/>
@@ -9000,7 +9000,773 @@
         </w:drawing>
       </w:r>
     </w:p>
-    <w:bookmarkEnd w:id="62"/>
+    <w:p>
+      <w:pPr>
+        <w:pStyle w:val="SourceCode"/>
+      </w:pPr>
+      <w:r>
+        <w:rPr>
+          <w:rStyle w:val="VerbatimChar"/>
+        </w:rPr>
+        <w:t xml:space="preserve">## Position counts:</w:t>
+      </w:r>
+    </w:p>
+    <w:p>
+      <w:pPr>
+        <w:pStyle w:val="SourceCode"/>
+      </w:pPr>
+      <w:r>
+        <w:rPr>
+          <w:rStyle w:val="VerbatimChar"/>
+        </w:rPr>
+        <w:t xml:space="preserve">## </w:t>
+      </w:r>
+      <w:r>
+        <w:br/>
+      </w:r>
+      <w:r>
+        <w:rPr>
+          <w:rStyle w:val="VerbatimChar"/>
+        </w:rPr>
+        <w:t xml:space="preserve">##       Captain First Officer </w:t>
+      </w:r>
+      <w:r>
+        <w:br/>
+      </w:r>
+      <w:r>
+        <w:rPr>
+          <w:rStyle w:val="VerbatimChar"/>
+        </w:rPr>
+        <w:t xml:space="preserve">##            26            50</w:t>
+      </w:r>
+    </w:p>
+    <w:p>
+      <w:pPr>
+        <w:pStyle w:val="TableCaption"/>
+      </w:pPr>
+      <w:r>
+        <w:t xml:space="preserve">Table X1</w:t>
+      </w:r>
+      <w:r>
+        <w:t xml:space="preserve"> </w:t>
+      </w:r>
+      <w:r>
+        <w:t xml:space="preserve">Median Rank of General Factors by Flight‑Deck Position</w:t>
+      </w:r>
+    </w:p>
+    <w:tbl>
+      <w:tblPr>
+        <w:tblStyle w:val="Table"/>
+        <w:tblW w:type="pct" w:w="5000"/>
+        <w:tblLayout w:type="fixed"/>
+        <w:tblLook w:firstRow="1" w:lastRow="0" w:firstColumn="0" w:lastColumn="0" w:noHBand="0" w:noVBand="0" w:val="0020"/>
+        <w:tblCaption w:val="Table X1 Median Rank of General Factors by Flight‑Deck Position"/>
+      </w:tblPr>
+      <w:tblGrid>
+        <w:gridCol w:w="1372"/>
+        <w:gridCol w:w="1056"/>
+        <w:gridCol w:w="1689"/>
+        <w:gridCol w:w="1584"/>
+        <w:gridCol w:w="2217"/>
+      </w:tblGrid>
+      <w:tr>
+        <w:trPr>
+          <w:tblHeader w:val="on"/>
+        </w:trPr>
+        <w:tc>
+          <w:tcPr/>
+          <w:p>
+            <w:pPr>
+              <w:pStyle w:val="Compact"/>
+              <w:jc w:val="left"/>
+            </w:pPr>
+            <w:r>
+              <w:t xml:space="preserve">factor</w:t>
+            </w:r>
+          </w:p>
+        </w:tc>
+        <w:tc>
+          <w:tcPr/>
+          <w:p>
+            <w:pPr>
+              <w:pStyle w:val="Compact"/>
+              <w:jc w:val="right"/>
+            </w:pPr>
+            <w:r>
+              <w:t xml:space="preserve">Captain_n</w:t>
+            </w:r>
+          </w:p>
+        </w:tc>
+        <w:tc>
+          <w:tcPr/>
+          <w:p>
+            <w:pPr>
+              <w:pStyle w:val="Compact"/>
+              <w:jc w:val="right"/>
+            </w:pPr>
+            <w:r>
+              <w:t xml:space="preserve">First Officer_n</w:t>
+            </w:r>
+          </w:p>
+        </w:tc>
+        <w:tc>
+          <w:tcPr/>
+          <w:p>
+            <w:pPr>
+              <w:pStyle w:val="Compact"/>
+              <w:jc w:val="right"/>
+            </w:pPr>
+            <w:r>
+              <w:t xml:space="preserve">Captain_median</w:t>
+            </w:r>
+          </w:p>
+        </w:tc>
+        <w:tc>
+          <w:tcPr/>
+          <w:p>
+            <w:pPr>
+              <w:pStyle w:val="Compact"/>
+              <w:jc w:val="right"/>
+            </w:pPr>
+            <w:r>
+              <w:t xml:space="preserve">First Officer_median</w:t>
+            </w:r>
+          </w:p>
+        </w:tc>
+      </w:tr>
+      <w:tr>
+        <w:tc>
+          <w:tcPr/>
+          <w:p>
+            <w:pPr>
+              <w:pStyle w:val="Compact"/>
+              <w:jc w:val="left"/>
+            </w:pPr>
+            <w:r>
+              <w:t xml:space="preserve">financial</w:t>
+            </w:r>
+          </w:p>
+        </w:tc>
+        <w:tc>
+          <w:tcPr/>
+          <w:p>
+            <w:pPr>
+              <w:pStyle w:val="Compact"/>
+              <w:jc w:val="right"/>
+            </w:pPr>
+            <w:r>
+              <w:t xml:space="preserve">26</w:t>
+            </w:r>
+          </w:p>
+        </w:tc>
+        <w:tc>
+          <w:tcPr/>
+          <w:p>
+            <w:pPr>
+              <w:pStyle w:val="Compact"/>
+              <w:jc w:val="right"/>
+            </w:pPr>
+            <w:r>
+              <w:t xml:space="preserve">50</w:t>
+            </w:r>
+          </w:p>
+        </w:tc>
+        <w:tc>
+          <w:tcPr/>
+          <w:p>
+            <w:pPr>
+              <w:pStyle w:val="Compact"/>
+              <w:jc w:val="right"/>
+            </w:pPr>
+            <w:r>
+              <w:t xml:space="preserve">2</w:t>
+            </w:r>
+          </w:p>
+        </w:tc>
+        <w:tc>
+          <w:tcPr/>
+          <w:p>
+            <w:pPr>
+              <w:pStyle w:val="Compact"/>
+              <w:jc w:val="right"/>
+            </w:pPr>
+            <w:r>
+              <w:t xml:space="preserve">2</w:t>
+            </w:r>
+          </w:p>
+        </w:tc>
+      </w:tr>
+      <w:tr>
+        <w:tc>
+          <w:tcPr/>
+          <w:p>
+            <w:pPr>
+              <w:pStyle w:val="Compact"/>
+              <w:jc w:val="left"/>
+            </w:pPr>
+            <w:r>
+              <w:t xml:space="preserve">lifestyle</w:t>
+            </w:r>
+          </w:p>
+        </w:tc>
+        <w:tc>
+          <w:tcPr/>
+          <w:p>
+            <w:pPr>
+              <w:pStyle w:val="Compact"/>
+              <w:jc w:val="right"/>
+            </w:pPr>
+            <w:r>
+              <w:t xml:space="preserve">26</w:t>
+            </w:r>
+          </w:p>
+        </w:tc>
+        <w:tc>
+          <w:tcPr/>
+          <w:p>
+            <w:pPr>
+              <w:pStyle w:val="Compact"/>
+              <w:jc w:val="right"/>
+            </w:pPr>
+            <w:r>
+              <w:t xml:space="preserve">50</w:t>
+            </w:r>
+          </w:p>
+        </w:tc>
+        <w:tc>
+          <w:tcPr/>
+          <w:p>
+            <w:pPr>
+              <w:pStyle w:val="Compact"/>
+              <w:jc w:val="right"/>
+            </w:pPr>
+            <w:r>
+              <w:t xml:space="preserve">2</w:t>
+            </w:r>
+          </w:p>
+        </w:tc>
+        <w:tc>
+          <w:tcPr/>
+          <w:p>
+            <w:pPr>
+              <w:pStyle w:val="Compact"/>
+              <w:jc w:val="right"/>
+            </w:pPr>
+            <w:r>
+              <w:t xml:space="preserve">2</w:t>
+            </w:r>
+          </w:p>
+        </w:tc>
+      </w:tr>
+      <w:tr>
+        <w:tc>
+          <w:tcPr/>
+          <w:p>
+            <w:pPr>
+              <w:pStyle w:val="Compact"/>
+              <w:jc w:val="left"/>
+            </w:pPr>
+            <w:r>
+              <w:t xml:space="preserve">operational</w:t>
+            </w:r>
+          </w:p>
+        </w:tc>
+        <w:tc>
+          <w:tcPr/>
+          <w:p>
+            <w:pPr>
+              <w:pStyle w:val="Compact"/>
+              <w:jc w:val="right"/>
+            </w:pPr>
+            <w:r>
+              <w:t xml:space="preserve">26</w:t>
+            </w:r>
+          </w:p>
+        </w:tc>
+        <w:tc>
+          <w:tcPr/>
+          <w:p>
+            <w:pPr>
+              <w:pStyle w:val="Compact"/>
+              <w:jc w:val="right"/>
+            </w:pPr>
+            <w:r>
+              <w:t xml:space="preserve">50</w:t>
+            </w:r>
+          </w:p>
+        </w:tc>
+        <w:tc>
+          <w:tcPr/>
+          <w:p>
+            <w:pPr>
+              <w:pStyle w:val="Compact"/>
+              <w:jc w:val="right"/>
+            </w:pPr>
+            <w:r>
+              <w:t xml:space="preserve">5</w:t>
+            </w:r>
+          </w:p>
+        </w:tc>
+        <w:tc>
+          <w:tcPr/>
+          <w:p>
+            <w:pPr>
+              <w:pStyle w:val="Compact"/>
+              <w:jc w:val="right"/>
+            </w:pPr>
+            <w:r>
+              <w:t xml:space="preserve">4</w:t>
+            </w:r>
+          </w:p>
+        </w:tc>
+      </w:tr>
+      <w:tr>
+        <w:tc>
+          <w:tcPr/>
+          <w:p>
+            <w:pPr>
+              <w:pStyle w:val="Compact"/>
+              <w:jc w:val="left"/>
+            </w:pPr>
+            <w:r>
+              <w:t xml:space="preserve">professional</w:t>
+            </w:r>
+          </w:p>
+        </w:tc>
+        <w:tc>
+          <w:tcPr/>
+          <w:p>
+            <w:pPr>
+              <w:pStyle w:val="Compact"/>
+              <w:jc w:val="right"/>
+            </w:pPr>
+            <w:r>
+              <w:t xml:space="preserve">26</w:t>
+            </w:r>
+          </w:p>
+        </w:tc>
+        <w:tc>
+          <w:tcPr/>
+          <w:p>
+            <w:pPr>
+              <w:pStyle w:val="Compact"/>
+              <w:jc w:val="right"/>
+            </w:pPr>
+            <w:r>
+              <w:t xml:space="preserve">50</w:t>
+            </w:r>
+          </w:p>
+        </w:tc>
+        <w:tc>
+          <w:tcPr/>
+          <w:p>
+            <w:pPr>
+              <w:pStyle w:val="Compact"/>
+              <w:jc w:val="right"/>
+            </w:pPr>
+            <w:r>
+              <w:t xml:space="preserve">4</w:t>
+            </w:r>
+          </w:p>
+        </w:tc>
+        <w:tc>
+          <w:tcPr/>
+          <w:p>
+            <w:pPr>
+              <w:pStyle w:val="Compact"/>
+              <w:jc w:val="right"/>
+            </w:pPr>
+            <w:r>
+              <w:t xml:space="preserve">5</w:t>
+            </w:r>
+          </w:p>
+        </w:tc>
+      </w:tr>
+      <w:tr>
+        <w:tc>
+          <w:tcPr/>
+          <w:p>
+            <w:pPr>
+              <w:pStyle w:val="Compact"/>
+              <w:jc w:val="left"/>
+            </w:pPr>
+            <w:r>
+              <w:t xml:space="preserve">recognition</w:t>
+            </w:r>
+          </w:p>
+        </w:tc>
+        <w:tc>
+          <w:tcPr/>
+          <w:p>
+            <w:pPr>
+              <w:pStyle w:val="Compact"/>
+              <w:jc w:val="right"/>
+            </w:pPr>
+            <w:r>
+              <w:t xml:space="preserve">26</w:t>
+            </w:r>
+          </w:p>
+        </w:tc>
+        <w:tc>
+          <w:tcPr/>
+          <w:p>
+            <w:pPr>
+              <w:pStyle w:val="Compact"/>
+              <w:jc w:val="right"/>
+            </w:pPr>
+            <w:r>
+              <w:t xml:space="preserve">50</w:t>
+            </w:r>
+          </w:p>
+        </w:tc>
+        <w:tc>
+          <w:tcPr/>
+          <w:p>
+            <w:pPr>
+              <w:pStyle w:val="Compact"/>
+              <w:jc w:val="right"/>
+            </w:pPr>
+            <w:r>
+              <w:t xml:space="preserve">6</w:t>
+            </w:r>
+          </w:p>
+        </w:tc>
+        <w:tc>
+          <w:tcPr/>
+          <w:p>
+            <w:pPr>
+              <w:pStyle w:val="Compact"/>
+              <w:jc w:val="right"/>
+            </w:pPr>
+            <w:r>
+              <w:t xml:space="preserve">6</w:t>
+            </w:r>
+          </w:p>
+        </w:tc>
+      </w:tr>
+      <w:tr>
+        <w:tc>
+          <w:tcPr/>
+          <w:p>
+            <w:pPr>
+              <w:pStyle w:val="Compact"/>
+              <w:jc w:val="left"/>
+            </w:pPr>
+            <w:r>
+              <w:t xml:space="preserve">schedule</w:t>
+            </w:r>
+          </w:p>
+        </w:tc>
+        <w:tc>
+          <w:tcPr/>
+          <w:p>
+            <w:pPr>
+              <w:pStyle w:val="Compact"/>
+              <w:jc w:val="right"/>
+            </w:pPr>
+            <w:r>
+              <w:t xml:space="preserve">26</w:t>
+            </w:r>
+          </w:p>
+        </w:tc>
+        <w:tc>
+          <w:tcPr/>
+          <w:p>
+            <w:pPr>
+              <w:pStyle w:val="Compact"/>
+              <w:jc w:val="right"/>
+            </w:pPr>
+            <w:r>
+              <w:t xml:space="preserve">50</w:t>
+            </w:r>
+          </w:p>
+        </w:tc>
+        <w:tc>
+          <w:tcPr/>
+          <w:p>
+            <w:pPr>
+              <w:pStyle w:val="Compact"/>
+              <w:jc w:val="right"/>
+            </w:pPr>
+            <w:r>
+              <w:t xml:space="preserve">2</w:t>
+            </w:r>
+          </w:p>
+        </w:tc>
+        <w:tc>
+          <w:tcPr/>
+          <w:p>
+            <w:pPr>
+              <w:pStyle w:val="Compact"/>
+              <w:jc w:val="right"/>
+            </w:pPr>
+            <w:r>
+              <w:t xml:space="preserve">2</w:t>
+            </w:r>
+          </w:p>
+        </w:tc>
+      </w:tr>
+    </w:tbl>
+    <w:p/>
+    <w:p>
+      <w:pPr>
+        <w:pStyle w:val="TableCaption"/>
+      </w:pPr>
+      <w:r>
+        <w:t xml:space="preserve">Table X2</w:t>
+      </w:r>
+      <w:r>
+        <w:t xml:space="preserve"> </w:t>
+      </w:r>
+      <w:r>
+        <w:t xml:space="preserve">Mann‑Whitney U Tests: Captain vs First Officer (Bonferroni‑adjusted p)</w:t>
+      </w:r>
+    </w:p>
+    <w:tbl>
+      <w:tblPr>
+        <w:tblStyle w:val="Table"/>
+        <w:tblW w:type="auto" w:w="0"/>
+        <w:tblLook w:firstRow="1" w:lastRow="0" w:firstColumn="0" w:lastColumn="0" w:noHBand="0" w:noVBand="0" w:val="0020"/>
+        <w:tblCaption w:val="Table X2 Mann‑Whitney U Tests: Captain vs First Officer (Bonferroni‑adjusted p)"/>
+      </w:tblPr>
+      <w:tblGrid>
+        <w:gridCol w:w="3960"/>
+        <w:gridCol w:w="3960"/>
+      </w:tblGrid>
+      <w:tr>
+        <w:trPr>
+          <w:tblHeader w:val="on"/>
+        </w:trPr>
+        <w:tc>
+          <w:tcPr/>
+          <w:p>
+            <w:pPr>
+              <w:pStyle w:val="Compact"/>
+              <w:jc w:val="left"/>
+            </w:pPr>
+            <w:r>
+              <w:t xml:space="preserve">factor</w:t>
+            </w:r>
+          </w:p>
+        </w:tc>
+        <w:tc>
+          <w:tcPr/>
+          <w:p>
+            <w:pPr>
+              <w:pStyle w:val="Compact"/>
+              <w:jc w:val="right"/>
+            </w:pPr>
+            <w:r>
+              <w:t xml:space="preserve">p_adj</w:t>
+            </w:r>
+          </w:p>
+        </w:tc>
+      </w:tr>
+      <w:tr>
+        <w:tc>
+          <w:tcPr/>
+          <w:p>
+            <w:pPr>
+              <w:pStyle w:val="Compact"/>
+              <w:jc w:val="left"/>
+            </w:pPr>
+            <w:r>
+              <w:t xml:space="preserve">financial</w:t>
+            </w:r>
+          </w:p>
+        </w:tc>
+        <w:tc>
+          <w:tcPr/>
+          <w:p>
+            <w:pPr>
+              <w:pStyle w:val="Compact"/>
+              <w:jc w:val="right"/>
+            </w:pPr>
+            <w:r>
+              <w:t xml:space="preserve">0.400</w:t>
+            </w:r>
+          </w:p>
+        </w:tc>
+      </w:tr>
+      <w:tr>
+        <w:tc>
+          <w:tcPr/>
+          <w:p>
+            <w:pPr>
+              <w:pStyle w:val="Compact"/>
+              <w:jc w:val="left"/>
+            </w:pPr>
+            <w:r>
+              <w:t xml:space="preserve">lifestyle</w:t>
+            </w:r>
+          </w:p>
+        </w:tc>
+        <w:tc>
+          <w:tcPr/>
+          <w:p>
+            <w:pPr>
+              <w:pStyle w:val="Compact"/>
+              <w:jc w:val="right"/>
+            </w:pPr>
+            <w:r>
+              <w:t xml:space="preserve">1.000</w:t>
+            </w:r>
+          </w:p>
+        </w:tc>
+      </w:tr>
+      <w:tr>
+        <w:tc>
+          <w:tcPr/>
+          <w:p>
+            <w:pPr>
+              <w:pStyle w:val="Compact"/>
+              <w:jc w:val="left"/>
+            </w:pPr>
+            <w:r>
+              <w:t xml:space="preserve">operational</w:t>
+            </w:r>
+          </w:p>
+        </w:tc>
+        <w:tc>
+          <w:tcPr/>
+          <w:p>
+            <w:pPr>
+              <w:pStyle w:val="Compact"/>
+              <w:jc w:val="right"/>
+            </w:pPr>
+            <w:r>
+              <w:t xml:space="preserve">0.082</w:t>
+            </w:r>
+          </w:p>
+        </w:tc>
+      </w:tr>
+      <w:tr>
+        <w:tc>
+          <w:tcPr/>
+          <w:p>
+            <w:pPr>
+              <w:pStyle w:val="Compact"/>
+              <w:jc w:val="left"/>
+            </w:pPr>
+            <w:r>
+              <w:t xml:space="preserve">professional</w:t>
+            </w:r>
+          </w:p>
+        </w:tc>
+        <w:tc>
+          <w:tcPr/>
+          <w:p>
+            <w:pPr>
+              <w:pStyle w:val="Compact"/>
+              <w:jc w:val="right"/>
+            </w:pPr>
+            <w:r>
+              <w:t xml:space="preserve">1.000</w:t>
+            </w:r>
+          </w:p>
+        </w:tc>
+      </w:tr>
+      <w:tr>
+        <w:tc>
+          <w:tcPr/>
+          <w:p>
+            <w:pPr>
+              <w:pStyle w:val="Compact"/>
+              <w:jc w:val="left"/>
+            </w:pPr>
+            <w:r>
+              <w:t xml:space="preserve">recognition</w:t>
+            </w:r>
+          </w:p>
+        </w:tc>
+        <w:tc>
+          <w:tcPr/>
+          <w:p>
+            <w:pPr>
+              <w:pStyle w:val="Compact"/>
+              <w:jc w:val="right"/>
+            </w:pPr>
+            <w:r>
+              <w:t xml:space="preserve">1.000</w:t>
+            </w:r>
+          </w:p>
+        </w:tc>
+      </w:tr>
+      <w:tr>
+        <w:tc>
+          <w:tcPr/>
+          <w:p>
+            <w:pPr>
+              <w:pStyle w:val="Compact"/>
+              <w:jc w:val="left"/>
+            </w:pPr>
+            <w:r>
+              <w:t xml:space="preserve">schedule</w:t>
+            </w:r>
+          </w:p>
+        </w:tc>
+        <w:tc>
+          <w:tcPr/>
+          <w:p>
+            <w:pPr>
+              <w:pStyle w:val="Compact"/>
+              <w:jc w:val="right"/>
+            </w:pPr>
+            <w:r>
+              <w:t xml:space="preserve">1.000</w:t>
+            </w:r>
+          </w:p>
+        </w:tc>
+      </w:tr>
+    </w:tbl>
+    <w:p>
+      <w:pPr>
+        <w:pStyle w:val="BodyText"/>
+      </w:pPr>
+      <w:r>
+        <w:drawing>
+          <wp:inline>
+            <wp:extent cx="5334000" cy="4572000"/>
+            <wp:effectExtent b="0" l="0" r="0" t="0"/>
+            <wp:docPr descr="" title="" id="63" name="Picture"/>
+            <a:graphic>
+              <a:graphicData uri="http://schemas.openxmlformats.org/drawingml/2006/picture">
+                <pic:pic>
+                  <pic:nvPicPr>
+                    <pic:cNvPr descr="retention_files/figure-docx/heatmap-final-1.png" id="64" name="Picture"/>
+                    <pic:cNvPicPr>
+                      <a:picLocks noChangeArrowheads="1" noChangeAspect="1"/>
+                    </pic:cNvPicPr>
+                  </pic:nvPicPr>
+                  <pic:blipFill>
+                    <a:blip r:embed="rId62"/>
+                    <a:stretch>
+                      <a:fillRect/>
+                    </a:stretch>
+                  </pic:blipFill>
+                  <pic:spPr bwMode="auto">
+                    <a:xfrm>
+                      <a:off x="0" y="0"/>
+                      <a:ext cx="5334000" cy="4572000"/>
+                    </a:xfrm>
+                    <a:prstGeom prst="rect">
+                      <a:avLst/>
+                    </a:prstGeom>
+                    <a:noFill/>
+                    <a:ln w="9525">
+                      <a:noFill/>
+                      <a:headEnd/>
+                      <a:tailEnd/>
+                    </a:ln>
+                  </pic:spPr>
+                </pic:pic>
+              </a:graphicData>
+            </a:graphic>
+          </wp:inline>
+        </w:drawing>
+      </w:r>
+    </w:p>
+    <w:bookmarkEnd w:id="65"/>
     <w:sectPr/>
   </w:body>
 </w:document>

</xml_diff>